<commit_message>
rpt slot machine upd
</commit_message>
<xml_diff>
--- a/Lab6/Lab6_Team31_Report.docx
+++ b/Lab6/Lab6_Team31_Report.docx
@@ -282,8 +282,16 @@
         <w:rPr>
           <w:rFonts w:hint="eastAsia"/>
         </w:rPr>
-        <w:t>，這部分也只要寫出每個</w:t>
-      </w:r>
+        <w:t>，這部分也只要寫出每</w:t>
+      </w:r>
+      <w:proofErr w:type="gramStart"/>
+      <w:r>
+        <w:rPr>
+          <w:rFonts w:hint="eastAsia"/>
+        </w:rPr>
+        <w:t>個</w:t>
+      </w:r>
+      <w:proofErr w:type="gramEnd"/>
       <w:r>
         <w:rPr>
           <w:rFonts w:hint="eastAsia"/>
@@ -358,11 +366,11 @@
       <w:pPr>
         <w:pStyle w:val="a3"/>
         <w:ind w:leftChars="0"/>
-        <w:rPr>
-          <w:rFonts w:hint="eastAsia"/>
-        </w:rPr>
-      </w:pPr>
-      <w:r>
+      </w:pPr>
+      <w:r>
+        <w:rPr>
+          <w:noProof/>
+        </w:rPr>
         <w:drawing>
           <wp:inline distT="0" distB="0" distL="0" distR="0" wp14:anchorId="35A19669" wp14:editId="54610ACE">
             <wp:extent cx="5274310" cy="2690495"/>
@@ -452,11 +460,11 @@
       <w:pPr>
         <w:pStyle w:val="a3"/>
         <w:ind w:leftChars="0"/>
-        <w:rPr>
-          <w:rFonts w:hint="eastAsia"/>
-        </w:rPr>
-      </w:pPr>
-      <w:r>
+      </w:pPr>
+      <w:r>
+        <w:rPr>
+          <w:noProof/>
+        </w:rPr>
         <w:drawing>
           <wp:inline distT="0" distB="0" distL="0" distR="0" wp14:anchorId="03281283" wp14:editId="1525ADDC">
             <wp:extent cx="4751796" cy="3100739"/>
@@ -498,9 +506,6 @@
       <w:pPr>
         <w:pStyle w:val="a3"/>
         <w:ind w:leftChars="0"/>
-        <w:rPr>
-          <w:rFonts w:hint="eastAsia"/>
-        </w:rPr>
       </w:pPr>
     </w:p>
     <w:p>
@@ -527,8 +532,19 @@
           <w:szCs w:val="24"/>
         </w:rPr>
         <w:lastRenderedPageBreak/>
-        <w:t>The slot machine</w:t>
-      </w:r>
+        <w:t xml:space="preserve">The slot </w:t>
+      </w:r>
+      <w:proofErr w:type="gramStart"/>
+      <w:r>
+        <w:rPr>
+          <w:b/>
+          <w:bCs/>
+          <w:sz w:val="28"/>
+          <w:szCs w:val="24"/>
+        </w:rPr>
+        <w:t>machine</w:t>
+      </w:r>
+      <w:proofErr w:type="gramEnd"/>
     </w:p>
     <w:bookmarkEnd w:id="1"/>
     <w:p>
@@ -536,18 +552,945 @@
         <w:pStyle w:val="a3"/>
         <w:ind w:leftChars="0"/>
       </w:pPr>
+      <w:r>
+        <w:rPr>
+          <w:rFonts w:hint="eastAsia"/>
+        </w:rPr>
+        <w:t>這題我們需要實作一個拉霸機，在</w:t>
+      </w:r>
+      <w:r>
+        <w:rPr>
+          <w:rFonts w:hint="eastAsia"/>
+        </w:rPr>
+        <w:t>sample code</w:t>
+      </w:r>
+      <w:r>
+        <w:rPr>
+          <w:rFonts w:hint="eastAsia"/>
+        </w:rPr>
+        <w:t>的部分已經</w:t>
+      </w:r>
+      <w:r>
+        <w:rPr>
+          <w:rFonts w:hint="eastAsia"/>
+        </w:rPr>
+        <w:t>幫我們寫好大部分的功能，我們只需要</w:t>
+      </w:r>
+      <w:r>
+        <w:rPr>
+          <w:rFonts w:hint="eastAsia"/>
+        </w:rPr>
+        <w:t>修</w:t>
+      </w:r>
+      <w:proofErr w:type="gramStart"/>
+      <w:r>
+        <w:rPr>
+          <w:rFonts w:hint="eastAsia"/>
+        </w:rPr>
+        <w:t>該扣使其</w:t>
+      </w:r>
+      <w:proofErr w:type="gramEnd"/>
+      <w:r>
+        <w:rPr>
+          <w:rFonts w:hint="eastAsia"/>
+        </w:rPr>
+        <w:t>作出往上</w:t>
+      </w:r>
+      <w:r>
+        <w:rPr>
+          <w:rFonts w:hint="eastAsia"/>
+        </w:rPr>
+        <w:t>跑</w:t>
+      </w:r>
+      <w:r>
+        <w:rPr>
+          <w:rFonts w:hint="eastAsia"/>
+        </w:rPr>
+        <w:t>的</w:t>
+      </w:r>
+      <w:r>
+        <w:rPr>
+          <w:rFonts w:hint="eastAsia"/>
+        </w:rPr>
+        <w:t>部分。</w:t>
+      </w:r>
+      <w:r>
+        <w:rPr>
+          <w:rFonts w:hint="eastAsia"/>
+        </w:rPr>
+        <w:t>T</w:t>
+      </w:r>
+      <w:r>
+        <w:t>race</w:t>
+      </w:r>
+      <w:r>
+        <w:rPr>
+          <w:rFonts w:hint="eastAsia"/>
+        </w:rPr>
+        <w:t>了一下</w:t>
+      </w:r>
+      <w:r>
+        <w:rPr>
+          <w:rFonts w:hint="eastAsia"/>
+        </w:rPr>
+        <w:t>s</w:t>
+      </w:r>
+      <w:r>
+        <w:t xml:space="preserve">ample </w:t>
+      </w:r>
+      <w:r>
+        <w:rPr>
+          <w:rFonts w:hint="eastAsia"/>
+        </w:rPr>
+        <w:t>code</w:t>
+      </w:r>
+      <w:r>
+        <w:rPr>
+          <w:rFonts w:hint="eastAsia"/>
+        </w:rPr>
+        <w:t>之後，</w:t>
+      </w:r>
+      <w:r>
+        <w:rPr>
+          <w:rFonts w:hint="eastAsia"/>
+        </w:rPr>
+        <w:t>我們先將控制向上的按鈕做</w:t>
+      </w:r>
+      <w:r>
+        <w:rPr>
+          <w:rFonts w:hint="eastAsia"/>
+        </w:rPr>
+        <w:t>d</w:t>
+      </w:r>
+      <w:r>
+        <w:t>ebounce</w:t>
+      </w:r>
+      <w:r>
+        <w:rPr>
+          <w:rFonts w:hint="eastAsia"/>
+        </w:rPr>
+        <w:t>及</w:t>
+      </w:r>
+      <w:proofErr w:type="spellStart"/>
+      <w:r>
+        <w:rPr>
+          <w:rFonts w:hint="eastAsia"/>
+        </w:rPr>
+        <w:t>onepulse</w:t>
+      </w:r>
+      <w:proofErr w:type="spellEnd"/>
+      <w:r>
+        <w:rPr>
+          <w:rFonts w:hint="eastAsia"/>
+        </w:rPr>
+        <w:t>，這部分的</w:t>
+      </w:r>
+      <w:r>
+        <w:rPr>
+          <w:rFonts w:hint="eastAsia"/>
+        </w:rPr>
+        <w:t>block diagram</w:t>
+      </w:r>
+      <w:r>
+        <w:rPr>
+          <w:rFonts w:hint="eastAsia"/>
+        </w:rPr>
+        <w:t>如下。</w:t>
+      </w:r>
+    </w:p>
+    <w:p>
+      <w:pPr>
+        <w:pStyle w:val="a3"/>
+        <w:numPr>
+          <w:ilvl w:val="0"/>
+          <w:numId w:val="9"/>
+        </w:numPr>
+        <w:ind w:leftChars="0"/>
+        <w:rPr>
+          <w:rFonts w:hint="eastAsia"/>
+          <w:b/>
+          <w:bCs/>
+        </w:rPr>
+      </w:pPr>
+      <w:r>
+        <w:rPr>
+          <w:b/>
+          <w:bCs/>
+        </w:rPr>
+        <w:t>d</w:t>
+      </w:r>
+      <w:r>
+        <w:rPr>
+          <w:rFonts w:hint="eastAsia"/>
+          <w:b/>
+          <w:bCs/>
+        </w:rPr>
+        <w:t>ebounce</w:t>
+      </w:r>
+      <w:r>
+        <w:rPr>
+          <w:b/>
+          <w:bCs/>
+        </w:rPr>
+        <w:t xml:space="preserve"> </w:t>
+      </w:r>
+      <w:r>
+        <w:rPr>
+          <w:rFonts w:hint="eastAsia"/>
+          <w:b/>
+          <w:bCs/>
+        </w:rPr>
+        <w:t>a</w:t>
+      </w:r>
+      <w:r>
+        <w:rPr>
+          <w:b/>
+          <w:bCs/>
+        </w:rPr>
+        <w:t xml:space="preserve">nd </w:t>
+      </w:r>
+      <w:proofErr w:type="spellStart"/>
+      <w:r>
+        <w:rPr>
+          <w:rFonts w:hint="eastAsia"/>
+          <w:b/>
+          <w:bCs/>
+        </w:rPr>
+        <w:t>onepulse</w:t>
+      </w:r>
+      <w:proofErr w:type="spellEnd"/>
+    </w:p>
+    <w:p>
+      <w:pPr>
+        <w:pStyle w:val="a3"/>
+        <w:numPr>
+          <w:ilvl w:val="0"/>
+          <w:numId w:val="9"/>
+        </w:numPr>
+        <w:ind w:leftChars="0"/>
+        <w:rPr>
+          <w:b/>
+          <w:bCs/>
+        </w:rPr>
+      </w:pPr>
+      <w:proofErr w:type="spellStart"/>
+      <w:r>
+        <w:rPr>
+          <w:b/>
+          <w:bCs/>
+        </w:rPr>
+        <w:t>state_control</w:t>
+      </w:r>
+      <w:proofErr w:type="spellEnd"/>
     </w:p>
     <w:p>
       <w:pPr>
         <w:pStyle w:val="a3"/>
         <w:ind w:leftChars="0"/>
       </w:pPr>
+      <w:r>
+        <w:rPr>
+          <w:rFonts w:hint="eastAsia"/>
+        </w:rPr>
+        <w:t>接下來我們將處理過的</w:t>
+      </w:r>
+      <w:proofErr w:type="spellStart"/>
+      <w:r>
+        <w:rPr>
+          <w:rFonts w:hint="eastAsia"/>
+        </w:rPr>
+        <w:t>up_o</w:t>
+      </w:r>
+      <w:r>
+        <w:t>p</w:t>
+      </w:r>
+      <w:proofErr w:type="spellEnd"/>
+      <w:r>
+        <w:rPr>
+          <w:rFonts w:hint="eastAsia"/>
+        </w:rPr>
+        <w:t>接到</w:t>
+      </w:r>
+      <w:r>
+        <w:t>state</w:t>
+      </w:r>
+      <w:r>
+        <w:rPr>
+          <w:rFonts w:hint="eastAsia"/>
+        </w:rPr>
+        <w:t xml:space="preserve"> </w:t>
+      </w:r>
+      <w:r>
+        <w:t>control</w:t>
+      </w:r>
+      <w:r>
+        <w:rPr>
+          <w:rFonts w:hint="eastAsia"/>
+        </w:rPr>
+        <w:t>的</w:t>
+      </w:r>
+      <w:r>
+        <w:rPr>
+          <w:rFonts w:hint="eastAsia"/>
+        </w:rPr>
+        <w:t>module</w:t>
+      </w:r>
+      <w:r>
+        <w:rPr>
+          <w:rFonts w:hint="eastAsia"/>
+        </w:rPr>
+        <w:t>內，</w:t>
+      </w:r>
+      <w:r>
+        <w:rPr>
+          <w:rFonts w:hint="eastAsia"/>
+        </w:rPr>
+        <w:t>在這個</w:t>
+      </w:r>
+      <w:r>
+        <w:rPr>
+          <w:rFonts w:hint="eastAsia"/>
+        </w:rPr>
+        <w:t>module</w:t>
+      </w:r>
+      <w:r>
+        <w:rPr>
+          <w:rFonts w:hint="eastAsia"/>
+        </w:rPr>
+        <w:t>內，我們用一個</w:t>
+      </w:r>
+      <w:proofErr w:type="spellStart"/>
+      <w:r>
+        <w:rPr>
+          <w:rFonts w:hint="eastAsia"/>
+        </w:rPr>
+        <w:t>is_up</w:t>
+      </w:r>
+      <w:proofErr w:type="spellEnd"/>
+      <w:r>
+        <w:rPr>
+          <w:rFonts w:hint="eastAsia"/>
+        </w:rPr>
+        <w:t>的</w:t>
+      </w:r>
+      <w:r>
+        <w:rPr>
+          <w:rFonts w:hint="eastAsia"/>
+        </w:rPr>
+        <w:t>reg</w:t>
+      </w:r>
+      <w:r>
+        <w:rPr>
+          <w:rFonts w:hint="eastAsia"/>
+        </w:rPr>
+        <w:t>去記現在的方向</w:t>
+      </w:r>
+      <w:r>
+        <w:rPr>
+          <w:rFonts w:hint="eastAsia"/>
+        </w:rPr>
+        <w:t>（</w:t>
+      </w:r>
+      <w:r>
+        <w:rPr>
+          <w:rFonts w:hint="eastAsia"/>
+        </w:rPr>
+        <w:t>1</w:t>
+      </w:r>
+      <w:r>
+        <w:rPr>
+          <w:rFonts w:hint="eastAsia"/>
+        </w:rPr>
+        <w:t>為</w:t>
+      </w:r>
+      <w:r>
+        <w:rPr>
+          <w:rFonts w:hint="eastAsia"/>
+        </w:rPr>
+        <w:t>up</w:t>
+      </w:r>
+      <w:r>
+        <w:rPr>
+          <w:rFonts w:hint="eastAsia"/>
+        </w:rPr>
+        <w:t>，</w:t>
+      </w:r>
+      <w:r>
+        <w:rPr>
+          <w:rFonts w:hint="eastAsia"/>
+        </w:rPr>
+        <w:t>0</w:t>
+      </w:r>
+      <w:r>
+        <w:rPr>
+          <w:rFonts w:hint="eastAsia"/>
+        </w:rPr>
+        <w:t>為</w:t>
+      </w:r>
+      <w:r>
+        <w:rPr>
+          <w:rFonts w:hint="eastAsia"/>
+        </w:rPr>
+        <w:t>down</w:t>
+      </w:r>
+      <w:r>
+        <w:rPr>
+          <w:rFonts w:hint="eastAsia"/>
+        </w:rPr>
+        <w:t>），如下圖。</w:t>
+      </w:r>
     </w:p>
     <w:p>
       <w:pPr>
         <w:pStyle w:val="a3"/>
         <w:ind w:leftChars="0"/>
       </w:pPr>
+      <w:r>
+        <w:drawing>
+          <wp:inline distT="0" distB="0" distL="0" distR="0" wp14:anchorId="3A3767CD" wp14:editId="73321DFA">
+            <wp:extent cx="5274310" cy="267335"/>
+            <wp:effectExtent l="0" t="0" r="2540" b="0"/>
+            <wp:docPr id="2" name="圖片 2"/>
+            <wp:cNvGraphicFramePr>
+              <a:graphicFrameLocks xmlns:a="http://schemas.openxmlformats.org/drawingml/2006/main" noChangeAspect="1"/>
+            </wp:cNvGraphicFramePr>
+            <a:graphic xmlns:a="http://schemas.openxmlformats.org/drawingml/2006/main">
+              <a:graphicData uri="http://schemas.openxmlformats.org/drawingml/2006/picture">
+                <pic:pic xmlns:pic="http://schemas.openxmlformats.org/drawingml/2006/picture">
+                  <pic:nvPicPr>
+                    <pic:cNvPr id="1" name=""/>
+                    <pic:cNvPicPr/>
+                  </pic:nvPicPr>
+                  <pic:blipFill>
+                    <a:blip r:embed="rId7"/>
+                    <a:stretch>
+                      <a:fillRect/>
+                    </a:stretch>
+                  </pic:blipFill>
+                  <pic:spPr>
+                    <a:xfrm>
+                      <a:off x="0" y="0"/>
+                      <a:ext cx="5274310" cy="267335"/>
+                    </a:xfrm>
+                    <a:prstGeom prst="rect">
+                      <a:avLst/>
+                    </a:prstGeom>
+                  </pic:spPr>
+                </pic:pic>
+              </a:graphicData>
+            </a:graphic>
+          </wp:inline>
+        </w:drawing>
+      </w:r>
+    </w:p>
+    <w:p>
+      <w:pPr>
+        <w:pStyle w:val="a3"/>
+        <w:ind w:leftChars="0"/>
+      </w:pPr>
+      <w:r>
+        <w:rPr>
+          <w:rFonts w:hint="eastAsia"/>
+        </w:rPr>
+        <w:t>接下來會由</w:t>
+      </w:r>
+      <w:r>
+        <w:rPr>
+          <w:rFonts w:hint="eastAsia"/>
+        </w:rPr>
+        <w:t>counter</w:t>
+      </w:r>
+      <w:r>
+        <w:rPr>
+          <w:rFonts w:hint="eastAsia"/>
+        </w:rPr>
+        <w:t>控制拉霸機數字跑的快慢，</w:t>
+      </w:r>
+      <w:r>
+        <w:rPr>
+          <w:rFonts w:hint="eastAsia"/>
+        </w:rPr>
+        <w:t>由於向下向上都要有相同的速度，因此我們不對</w:t>
+      </w:r>
+      <w:r>
+        <w:rPr>
+          <w:rFonts w:hint="eastAsia"/>
+        </w:rPr>
+        <w:t>A</w:t>
+      </w:r>
+      <w:r>
+        <w:rPr>
+          <w:rFonts w:hint="eastAsia"/>
+        </w:rPr>
+        <w:t>、</w:t>
+      </w:r>
+      <w:r>
+        <w:rPr>
+          <w:rFonts w:hint="eastAsia"/>
+        </w:rPr>
+        <w:t>B</w:t>
+      </w:r>
+      <w:r>
+        <w:rPr>
+          <w:rFonts w:hint="eastAsia"/>
+        </w:rPr>
+        <w:t>、</w:t>
+      </w:r>
+      <w:r>
+        <w:rPr>
+          <w:rFonts w:hint="eastAsia"/>
+        </w:rPr>
+        <w:t xml:space="preserve">C </w:t>
+      </w:r>
+      <w:r>
+        <w:t>state</w:t>
+      </w:r>
+      <w:r>
+        <w:rPr>
+          <w:rFonts w:hint="eastAsia"/>
+        </w:rPr>
+        <w:t>做修改，</w:t>
+      </w:r>
+      <w:r>
+        <w:rPr>
+          <w:rFonts w:hint="eastAsia"/>
+        </w:rPr>
+        <w:t>因此需要修改的只有控制顯示的部分</w:t>
+      </w:r>
+      <w:r>
+        <w:rPr>
+          <w:rFonts w:hint="eastAsia"/>
+        </w:rPr>
+        <w:t>，也就是</w:t>
+      </w:r>
+      <w:proofErr w:type="spellStart"/>
+      <w:r>
+        <w:t>next_A_v_coun</w:t>
+      </w:r>
+      <w:r>
+        <w:rPr>
+          <w:rFonts w:hint="eastAsia"/>
+        </w:rPr>
+        <w:t>t</w:t>
+      </w:r>
+      <w:proofErr w:type="spellEnd"/>
+      <w:r>
+        <w:rPr>
+          <w:rFonts w:hint="eastAsia"/>
+        </w:rPr>
+        <w:t>、</w:t>
+      </w:r>
+      <w:proofErr w:type="spellStart"/>
+      <w:r>
+        <w:t>next_</w:t>
+      </w:r>
+      <w:r>
+        <w:rPr>
+          <w:rFonts w:hint="eastAsia"/>
+        </w:rPr>
+        <w:t>B</w:t>
+      </w:r>
+      <w:r>
+        <w:t>_v_count</w:t>
+      </w:r>
+      <w:proofErr w:type="spellEnd"/>
+      <w:r>
+        <w:rPr>
+          <w:rFonts w:hint="eastAsia"/>
+        </w:rPr>
+        <w:t>、</w:t>
+      </w:r>
+      <w:proofErr w:type="spellStart"/>
+      <w:r>
+        <w:t>next_</w:t>
+      </w:r>
+      <w:r>
+        <w:rPr>
+          <w:rFonts w:hint="eastAsia"/>
+        </w:rPr>
+        <w:t>C</w:t>
+      </w:r>
+      <w:r>
+        <w:t>_v_count</w:t>
+      </w:r>
+      <w:proofErr w:type="spellEnd"/>
+      <w:r>
+        <w:rPr>
+          <w:rFonts w:hint="eastAsia"/>
+        </w:rPr>
+        <w:t>。</w:t>
+      </w:r>
+      <w:r>
+        <w:rPr>
+          <w:rFonts w:hint="eastAsia"/>
+        </w:rPr>
+        <w:t>首先我們用</w:t>
+      </w:r>
+      <w:proofErr w:type="spellStart"/>
+      <w:r>
+        <w:rPr>
+          <w:rFonts w:hint="eastAsia"/>
+        </w:rPr>
+        <w:t>is_up</w:t>
+      </w:r>
+      <w:proofErr w:type="spellEnd"/>
+      <w:r>
+        <w:rPr>
+          <w:rFonts w:hint="eastAsia"/>
+        </w:rPr>
+        <w:t>判斷現在的方向，如果向上的話接下來需要判斷</w:t>
+      </w:r>
+      <w:r>
+        <w:rPr>
+          <w:rFonts w:hint="eastAsia"/>
+        </w:rPr>
+        <w:t>邊界情況，</w:t>
+      </w:r>
+      <w:r>
+        <w:rPr>
+          <w:rFonts w:hint="eastAsia"/>
+        </w:rPr>
+        <w:t>由於是以向下為正、向上為負，</w:t>
+      </w:r>
+      <w:r>
+        <w:rPr>
+          <w:rFonts w:hint="eastAsia"/>
+        </w:rPr>
+        <w:t>因此</w:t>
+      </w:r>
+      <w:r>
+        <w:rPr>
+          <w:rFonts w:hint="eastAsia"/>
+        </w:rPr>
+        <w:t>向上的部分必須判斷他是正的，</w:t>
+      </w:r>
+      <w:r>
+        <w:rPr>
+          <w:rFonts w:hint="eastAsia"/>
+        </w:rPr>
+        <w:t>維護他在顯示的合法範圍</w:t>
+      </w:r>
+      <w:r>
+        <w:rPr>
+          <w:rFonts w:hint="eastAsia"/>
+        </w:rPr>
+        <w:t>。這部分在</w:t>
+      </w:r>
+      <w:r>
+        <w:rPr>
+          <w:rFonts w:hint="eastAsia"/>
+        </w:rPr>
+        <w:t>sample code</w:t>
+      </w:r>
+      <w:r>
+        <w:rPr>
+          <w:rFonts w:hint="eastAsia"/>
+        </w:rPr>
+        <w:t>做的向下的操作也有類似的</w:t>
+      </w:r>
+      <w:r>
+        <w:rPr>
+          <w:rFonts w:hint="eastAsia"/>
+        </w:rPr>
+        <w:t>處理，而我們對像上的操作</w:t>
+      </w:r>
+      <w:r>
+        <w:rPr>
+          <w:rFonts w:hint="eastAsia"/>
+        </w:rPr>
+        <w:t>如下圖。</w:t>
+      </w:r>
+    </w:p>
+    <w:p>
+      <w:pPr>
+        <w:pStyle w:val="a3"/>
+        <w:ind w:leftChars="0"/>
+      </w:pPr>
+      <w:r>
+        <w:drawing>
+          <wp:inline distT="0" distB="0" distL="0" distR="0" wp14:anchorId="6648811D" wp14:editId="30345166">
+            <wp:extent cx="5274310" cy="463550"/>
+            <wp:effectExtent l="0" t="0" r="2540" b="0"/>
+            <wp:docPr id="5" name="圖片 5"/>
+            <wp:cNvGraphicFramePr>
+              <a:graphicFrameLocks xmlns:a="http://schemas.openxmlformats.org/drawingml/2006/main" noChangeAspect="1"/>
+            </wp:cNvGraphicFramePr>
+            <a:graphic xmlns:a="http://schemas.openxmlformats.org/drawingml/2006/main">
+              <a:graphicData uri="http://schemas.openxmlformats.org/drawingml/2006/picture">
+                <pic:pic xmlns:pic="http://schemas.openxmlformats.org/drawingml/2006/picture">
+                  <pic:nvPicPr>
+                    <pic:cNvPr id="1" name=""/>
+                    <pic:cNvPicPr/>
+                  </pic:nvPicPr>
+                  <pic:blipFill>
+                    <a:blip r:embed="rId8"/>
+                    <a:stretch>
+                      <a:fillRect/>
+                    </a:stretch>
+                  </pic:blipFill>
+                  <pic:spPr>
+                    <a:xfrm>
+                      <a:off x="0" y="0"/>
+                      <a:ext cx="5274310" cy="463550"/>
+                    </a:xfrm>
+                    <a:prstGeom prst="rect">
+                      <a:avLst/>
+                    </a:prstGeom>
+                  </pic:spPr>
+                </pic:pic>
+              </a:graphicData>
+            </a:graphic>
+          </wp:inline>
+        </w:drawing>
+      </w:r>
+    </w:p>
+    <w:p>
+      <w:pPr>
+        <w:pStyle w:val="a3"/>
+        <w:ind w:leftChars="0"/>
+      </w:pPr>
+      <w:r>
+        <w:rPr>
+          <w:rFonts w:hint="eastAsia"/>
+        </w:rPr>
+        <w:t>而</w:t>
+      </w:r>
+      <w:r>
+        <w:rPr>
+          <w:rFonts w:hint="eastAsia"/>
+        </w:rPr>
+        <w:t>sample code</w:t>
+      </w:r>
+      <w:r>
+        <w:rPr>
+          <w:rFonts w:hint="eastAsia"/>
+        </w:rPr>
+        <w:t>內的操作</w:t>
+      </w:r>
+      <w:r>
+        <w:rPr>
+          <w:rFonts w:hint="eastAsia"/>
+        </w:rPr>
+        <w:t>如下圖</w:t>
+      </w:r>
+      <w:r>
+        <w:rPr>
+          <w:rFonts w:hint="eastAsia"/>
+        </w:rPr>
+        <w:t>，因為我們的</w:t>
+      </w:r>
+      <w:r>
+        <w:rPr>
+          <w:rFonts w:hint="eastAsia"/>
+        </w:rPr>
+        <w:t>v</w:t>
+      </w:r>
+      <w:r>
+        <w:rPr>
+          <w:rFonts w:hint="eastAsia"/>
+        </w:rPr>
+        <w:t>方向最大值是</w:t>
+      </w:r>
+      <w:r>
+        <w:rPr>
+          <w:rFonts w:hint="eastAsia"/>
+        </w:rPr>
+        <w:t>240</w:t>
+      </w:r>
+      <w:r>
+        <w:rPr>
+          <w:rFonts w:hint="eastAsia"/>
+        </w:rPr>
+        <w:t>，因此</w:t>
+      </w:r>
+      <w:r>
+        <w:rPr>
+          <w:rFonts w:hint="eastAsia"/>
+        </w:rPr>
+        <w:t>需要維護他在向下加的過程中是在合法的顯示範圍內</w:t>
+      </w:r>
+      <w:r>
+        <w:rPr>
+          <w:rFonts w:hint="eastAsia"/>
+        </w:rPr>
+        <w:t>。</w:t>
+      </w:r>
+    </w:p>
+    <w:p>
+      <w:pPr>
+        <w:pStyle w:val="a3"/>
+        <w:ind w:leftChars="0"/>
+      </w:pPr>
+      <w:r>
+        <w:drawing>
+          <wp:inline distT="0" distB="0" distL="0" distR="0" wp14:anchorId="004B021D" wp14:editId="654FE903">
+            <wp:extent cx="5274310" cy="520700"/>
+            <wp:effectExtent l="0" t="0" r="2540" b="0"/>
+            <wp:docPr id="6" name="圖片 6"/>
+            <wp:cNvGraphicFramePr>
+              <a:graphicFrameLocks xmlns:a="http://schemas.openxmlformats.org/drawingml/2006/main" noChangeAspect="1"/>
+            </wp:cNvGraphicFramePr>
+            <a:graphic xmlns:a="http://schemas.openxmlformats.org/drawingml/2006/main">
+              <a:graphicData uri="http://schemas.openxmlformats.org/drawingml/2006/picture">
+                <pic:pic xmlns:pic="http://schemas.openxmlformats.org/drawingml/2006/picture">
+                  <pic:nvPicPr>
+                    <pic:cNvPr id="1" name=""/>
+                    <pic:cNvPicPr/>
+                  </pic:nvPicPr>
+                  <pic:blipFill>
+                    <a:blip r:embed="rId9"/>
+                    <a:stretch>
+                      <a:fillRect/>
+                    </a:stretch>
+                  </pic:blipFill>
+                  <pic:spPr>
+                    <a:xfrm>
+                      <a:off x="0" y="0"/>
+                      <a:ext cx="5274310" cy="520700"/>
+                    </a:xfrm>
+                    <a:prstGeom prst="rect">
+                      <a:avLst/>
+                    </a:prstGeom>
+                  </pic:spPr>
+                </pic:pic>
+              </a:graphicData>
+            </a:graphic>
+          </wp:inline>
+        </w:drawing>
+      </w:r>
+    </w:p>
+    <w:p>
+      <w:pPr>
+        <w:pStyle w:val="a3"/>
+        <w:ind w:leftChars="0"/>
+      </w:pPr>
+      <w:r>
+        <w:rPr>
+          <w:rFonts w:hint="eastAsia"/>
+        </w:rPr>
+        <w:t>這個</w:t>
+      </w:r>
+      <w:r>
+        <w:rPr>
+          <w:rFonts w:hint="eastAsia"/>
+        </w:rPr>
+        <w:t>module</w:t>
+      </w:r>
+      <w:r>
+        <w:rPr>
+          <w:rFonts w:hint="eastAsia"/>
+        </w:rPr>
+        <w:t>的</w:t>
+      </w:r>
+      <w:r>
+        <w:rPr>
+          <w:rFonts w:hint="eastAsia"/>
+        </w:rPr>
+        <w:t>state diagram</w:t>
+      </w:r>
+      <w:r>
+        <w:rPr>
+          <w:rFonts w:hint="eastAsia"/>
+        </w:rPr>
+        <w:t>如下圖。</w:t>
+      </w:r>
+    </w:p>
+    <w:p>
+      <w:pPr>
+        <w:pStyle w:val="a3"/>
+        <w:ind w:leftChars="0"/>
+      </w:pPr>
+    </w:p>
+    <w:p>
+      <w:pPr>
+        <w:pStyle w:val="a3"/>
+        <w:numPr>
+          <w:ilvl w:val="0"/>
+          <w:numId w:val="9"/>
+        </w:numPr>
+        <w:ind w:leftChars="0"/>
+        <w:rPr>
+          <w:b/>
+          <w:bCs/>
+        </w:rPr>
+      </w:pPr>
+      <w:proofErr w:type="spellStart"/>
+      <w:r>
+        <w:rPr>
+          <w:b/>
+          <w:bCs/>
+        </w:rPr>
+        <w:t>mem_addr_gen</w:t>
+      </w:r>
+      <w:proofErr w:type="spellEnd"/>
+    </w:p>
+    <w:p>
+      <w:pPr>
+        <w:pStyle w:val="a3"/>
+        <w:numPr>
+          <w:ilvl w:val="0"/>
+          <w:numId w:val="9"/>
+        </w:numPr>
+        <w:ind w:leftChars="0"/>
+        <w:rPr>
+          <w:b/>
+          <w:bCs/>
+        </w:rPr>
+      </w:pPr>
+      <w:r>
+        <w:rPr>
+          <w:b/>
+          <w:bCs/>
+        </w:rPr>
+        <w:t>blk_mem_gen_0</w:t>
+      </w:r>
+    </w:p>
+    <w:p>
+      <w:pPr>
+        <w:pStyle w:val="a3"/>
+        <w:numPr>
+          <w:ilvl w:val="0"/>
+          <w:numId w:val="9"/>
+        </w:numPr>
+        <w:ind w:leftChars="0"/>
+        <w:rPr>
+          <w:b/>
+          <w:bCs/>
+        </w:rPr>
+      </w:pPr>
+      <w:proofErr w:type="spellStart"/>
+      <w:r>
+        <w:rPr>
+          <w:b/>
+          <w:bCs/>
+        </w:rPr>
+        <w:t>vga_controller</w:t>
+      </w:r>
+      <w:proofErr w:type="spellEnd"/>
+    </w:p>
+    <w:p>
+      <w:pPr>
+        <w:pStyle w:val="a3"/>
+        <w:numPr>
+          <w:ilvl w:val="0"/>
+          <w:numId w:val="9"/>
+        </w:numPr>
+        <w:ind w:leftChars="0"/>
+        <w:rPr>
+          <w:rFonts w:hint="eastAsia"/>
+          <w:b/>
+          <w:bCs/>
+        </w:rPr>
+      </w:pPr>
+      <w:proofErr w:type="spellStart"/>
+      <w:r>
+        <w:rPr>
+          <w:b/>
+          <w:bCs/>
+        </w:rPr>
+        <w:t>clk_div</w:t>
+      </w:r>
+      <w:proofErr w:type="spellEnd"/>
     </w:p>
     <w:p>
       <w:pPr>
@@ -582,6 +1525,9 @@
     <w:p>
       <w:pPr>
         <w:ind w:left="480"/>
+        <w:rPr>
+          <w:rFonts w:hint="eastAsia"/>
+        </w:rPr>
       </w:pPr>
     </w:p>
     <w:p>
@@ -756,9 +1702,6 @@
     <w:p>
       <w:pPr>
         <w:ind w:left="480" w:firstLine="480"/>
-        <w:rPr>
-          <w:rFonts w:hint="eastAsia"/>
-        </w:rPr>
       </w:pPr>
       <w:r>
         <w:rPr>
@@ -1382,6 +2325,119 @@
     </w:lvl>
   </w:abstractNum>
   <w:abstractNum w:abstractNumId="5" w15:restartNumberingAfterBreak="0">
+    <w:nsid w:val="541C7713"/>
+    <w:multiLevelType w:val="hybridMultilevel"/>
+    <w:tmpl w:val="8C3671B8"/>
+    <w:lvl w:ilvl="0" w:tplc="04090001">
+      <w:start w:val="1"/>
+      <w:numFmt w:val="bullet"/>
+      <w:lvlText w:val=""/>
+      <w:lvlJc w:val="left"/>
+      <w:pPr>
+        <w:ind w:left="960" w:hanging="480"/>
+      </w:pPr>
+      <w:rPr>
+        <w:rFonts w:ascii="Wingdings" w:hAnsi="Wingdings" w:hint="default"/>
+      </w:rPr>
+    </w:lvl>
+    <w:lvl w:ilvl="1" w:tplc="04090003" w:tentative="1">
+      <w:start w:val="1"/>
+      <w:numFmt w:val="bullet"/>
+      <w:lvlText w:val=""/>
+      <w:lvlJc w:val="left"/>
+      <w:pPr>
+        <w:ind w:left="1440" w:hanging="480"/>
+      </w:pPr>
+      <w:rPr>
+        <w:rFonts w:ascii="Wingdings" w:hAnsi="Wingdings" w:hint="default"/>
+      </w:rPr>
+    </w:lvl>
+    <w:lvl w:ilvl="2" w:tplc="04090005" w:tentative="1">
+      <w:start w:val="1"/>
+      <w:numFmt w:val="bullet"/>
+      <w:lvlText w:val=""/>
+      <w:lvlJc w:val="left"/>
+      <w:pPr>
+        <w:ind w:left="1920" w:hanging="480"/>
+      </w:pPr>
+      <w:rPr>
+        <w:rFonts w:ascii="Wingdings" w:hAnsi="Wingdings" w:hint="default"/>
+      </w:rPr>
+    </w:lvl>
+    <w:lvl w:ilvl="3" w:tplc="04090001" w:tentative="1">
+      <w:start w:val="1"/>
+      <w:numFmt w:val="bullet"/>
+      <w:lvlText w:val=""/>
+      <w:lvlJc w:val="left"/>
+      <w:pPr>
+        <w:ind w:left="2400" w:hanging="480"/>
+      </w:pPr>
+      <w:rPr>
+        <w:rFonts w:ascii="Wingdings" w:hAnsi="Wingdings" w:hint="default"/>
+      </w:rPr>
+    </w:lvl>
+    <w:lvl w:ilvl="4" w:tplc="04090003" w:tentative="1">
+      <w:start w:val="1"/>
+      <w:numFmt w:val="bullet"/>
+      <w:lvlText w:val=""/>
+      <w:lvlJc w:val="left"/>
+      <w:pPr>
+        <w:ind w:left="2880" w:hanging="480"/>
+      </w:pPr>
+      <w:rPr>
+        <w:rFonts w:ascii="Wingdings" w:hAnsi="Wingdings" w:hint="default"/>
+      </w:rPr>
+    </w:lvl>
+    <w:lvl w:ilvl="5" w:tplc="04090005" w:tentative="1">
+      <w:start w:val="1"/>
+      <w:numFmt w:val="bullet"/>
+      <w:lvlText w:val=""/>
+      <w:lvlJc w:val="left"/>
+      <w:pPr>
+        <w:ind w:left="3360" w:hanging="480"/>
+      </w:pPr>
+      <w:rPr>
+        <w:rFonts w:ascii="Wingdings" w:hAnsi="Wingdings" w:hint="default"/>
+      </w:rPr>
+    </w:lvl>
+    <w:lvl w:ilvl="6" w:tplc="04090001" w:tentative="1">
+      <w:start w:val="1"/>
+      <w:numFmt w:val="bullet"/>
+      <w:lvlText w:val=""/>
+      <w:lvlJc w:val="left"/>
+      <w:pPr>
+        <w:ind w:left="3840" w:hanging="480"/>
+      </w:pPr>
+      <w:rPr>
+        <w:rFonts w:ascii="Wingdings" w:hAnsi="Wingdings" w:hint="default"/>
+      </w:rPr>
+    </w:lvl>
+    <w:lvl w:ilvl="7" w:tplc="04090003" w:tentative="1">
+      <w:start w:val="1"/>
+      <w:numFmt w:val="bullet"/>
+      <w:lvlText w:val=""/>
+      <w:lvlJc w:val="left"/>
+      <w:pPr>
+        <w:ind w:left="4320" w:hanging="480"/>
+      </w:pPr>
+      <w:rPr>
+        <w:rFonts w:ascii="Wingdings" w:hAnsi="Wingdings" w:hint="default"/>
+      </w:rPr>
+    </w:lvl>
+    <w:lvl w:ilvl="8" w:tplc="04090005" w:tentative="1">
+      <w:start w:val="1"/>
+      <w:numFmt w:val="bullet"/>
+      <w:lvlText w:val=""/>
+      <w:lvlJc w:val="left"/>
+      <w:pPr>
+        <w:ind w:left="4800" w:hanging="480"/>
+      </w:pPr>
+      <w:rPr>
+        <w:rFonts w:ascii="Wingdings" w:hAnsi="Wingdings" w:hint="default"/>
+      </w:rPr>
+    </w:lvl>
+  </w:abstractNum>
+  <w:abstractNum w:abstractNumId="6" w15:restartNumberingAfterBreak="0">
     <w:nsid w:val="5B34280E"/>
     <w:multiLevelType w:val="hybridMultilevel"/>
     <w:tmpl w:val="B3789428"/>
@@ -1494,7 +2550,7 @@
       </w:rPr>
     </w:lvl>
   </w:abstractNum>
-  <w:abstractNum w:abstractNumId="6" w15:restartNumberingAfterBreak="0">
+  <w:abstractNum w:abstractNumId="7" w15:restartNumberingAfterBreak="0">
     <w:nsid w:val="5B4F38EF"/>
     <w:multiLevelType w:val="hybridMultilevel"/>
     <w:tmpl w:val="28A000D6"/>
@@ -1607,7 +2663,7 @@
       </w:rPr>
     </w:lvl>
   </w:abstractNum>
-  <w:abstractNum w:abstractNumId="7" w15:restartNumberingAfterBreak="0">
+  <w:abstractNum w:abstractNumId="8" w15:restartNumberingAfterBreak="0">
     <w:nsid w:val="71797164"/>
     <w:multiLevelType w:val="hybridMultilevel"/>
     <w:tmpl w:val="FDE4B398"/>
@@ -1697,7 +2753,7 @@
     <w:abstractNumId w:val="2"/>
   </w:num>
   <w:num w:numId="2" w16cid:durableId="654575202">
-    <w:abstractNumId w:val="7"/>
+    <w:abstractNumId w:val="8"/>
   </w:num>
   <w:num w:numId="3" w16cid:durableId="1706755482">
     <w:abstractNumId w:val="0"/>
@@ -1709,13 +2765,16 @@
     <w:abstractNumId w:val="3"/>
   </w:num>
   <w:num w:numId="6" w16cid:durableId="1423143325">
-    <w:abstractNumId w:val="5"/>
+    <w:abstractNumId w:val="6"/>
   </w:num>
   <w:num w:numId="7" w16cid:durableId="2105956723">
     <w:abstractNumId w:val="1"/>
   </w:num>
   <w:num w:numId="8" w16cid:durableId="2122798030">
-    <w:abstractNumId w:val="6"/>
+    <w:abstractNumId w:val="7"/>
+  </w:num>
+  <w:num w:numId="9" w16cid:durableId="617683534">
+    <w:abstractNumId w:val="5"/>
   </w:num>
 </w:numbering>
 </file>

</xml_diff>